<commit_message>
fixed publish series 2 interface
</commit_message>
<xml_diff>
--- a/Deliverables/ComicsWorldSRS.docx
+++ b/Deliverables/ComicsWorldSRS.docx
@@ -633,7 +633,21 @@
           <w:noProof/>
           <w:lang w:val="en-US" w:bidi="it-IT"/>
         </w:rPr>
-        <w:t>keep track of the chapters they read from a cartain comics series</w:t>
+        <w:t>keep track of the chapters they read from a cartain</w:t>
+      </w:r>
+      <w:r>
+        <w:rPr>
+          <w:noProof/>
+          <w:lang w:val="en-US" w:bidi="it-IT"/>
+        </w:rPr>
+        <w:t xml:space="preserve"> </w:t>
+      </w:r>
+      <w:r>
+        <w:rPr>
+          <w:noProof/>
+          <w:lang w:val="en-US" w:bidi="it-IT"/>
+        </w:rPr>
+        <w:t>series</w:t>
       </w:r>
       <w:r>
         <w:rPr>
@@ -849,7 +863,21 @@
           <w:noProof/>
           <w:lang w:val="en-US" w:bidi="it-IT"/>
         </w:rPr>
-        <w:t>Comixology: a platform to buy comics, that allows you to buy through amazon, but doesn’t allow users to review or leave a personal rating on a specific series, and doesn’t permit to keep track of read chapters . It also doesn’t offer discount codes to its users.</w:t>
+        <w:t xml:space="preserve">Comixology: a platform to buy comics, that allows you to buy through amazon, but doesn’t allow users to review or leave a personal rating on a specific series, </w:t>
+      </w:r>
+      <w:r>
+        <w:rPr>
+          <w:noProof/>
+          <w:lang w:val="en-US" w:bidi="it-IT"/>
+        </w:rPr>
+        <w:t>or</w:t>
+      </w:r>
+      <w:r>
+        <w:rPr>
+          <w:noProof/>
+          <w:lang w:val="en-US" w:bidi="it-IT"/>
+        </w:rPr>
+        <w:t xml:space="preserve"> to keep track of read chapters . It also doesn’t offer discount codes to its users.</w:t>
       </w:r>
     </w:p>
     <w:p>
@@ -876,7 +904,21 @@
           <w:noProof/>
           <w:lang w:val="en-US" w:bidi="it-IT"/>
         </w:rPr>
-        <w:t>to publish their work and receive feedback throw comments from their readers. Thre pro of this system is of course the possibility to read a comics series directly from the application, while the cons are these works aren’t buyable and readers can’t win badges for their achievements.</w:t>
+        <w:t>to publish their work and receive feedback th</w:t>
+      </w:r>
+      <w:r>
+        <w:rPr>
+          <w:noProof/>
+          <w:lang w:val="en-US" w:bidi="it-IT"/>
+        </w:rPr>
+        <w:t>rough</w:t>
+      </w:r>
+      <w:r>
+        <w:rPr>
+          <w:noProof/>
+          <w:lang w:val="en-US" w:bidi="it-IT"/>
+        </w:rPr>
+        <w:t xml:space="preserve"> comments from their readers. The pro of this system is of course the possibility to read a comics series directly from the application, while the cons are these works aren’t buyable and readers can’t win badges for their achievements.</w:t>
       </w:r>
     </w:p>
     <w:p>
@@ -884,6 +926,7 @@
         <w:pStyle w:val="Titolo1"/>
         <w:rPr>
           <w:noProof/>
+          <w:lang w:val="en-GB"/>
         </w:rPr>
       </w:pPr>
     </w:p>
@@ -892,6 +935,7 @@
         <w:pStyle w:val="Titolo1"/>
         <w:rPr>
           <w:noProof/>
+          <w:lang w:val="en-GB"/>
         </w:rPr>
       </w:pPr>
     </w:p>
@@ -900,6 +944,7 @@
         <w:pStyle w:val="Titolo1"/>
         <w:rPr>
           <w:noProof/>
+          <w:lang w:val="en-GB"/>
         </w:rPr>
       </w:pPr>
     </w:p>
@@ -908,6 +953,7 @@
         <w:pStyle w:val="Titolo1"/>
         <w:rPr>
           <w:noProof/>
+          <w:lang w:val="en-GB"/>
         </w:rPr>
       </w:pPr>
     </w:p>
@@ -916,6 +962,7 @@
         <w:pStyle w:val="Titolo1"/>
         <w:rPr>
           <w:noProof/>
+          <w:lang w:val="en-GB"/>
         </w:rPr>
       </w:pPr>
     </w:p>
@@ -924,6 +971,7 @@
         <w:pStyle w:val="Titolo1"/>
         <w:rPr>
           <w:noProof/>
+          <w:lang w:val="en-GB"/>
         </w:rPr>
       </w:pPr>
     </w:p>
@@ -932,16 +980,24 @@
         <w:pStyle w:val="Titolo1"/>
         <w:rPr>
           <w:noProof/>
+          <w:lang w:val="en-GB"/>
         </w:rPr>
       </w:pPr>
       <w:r>
         <w:rPr>
           <w:noProof/>
+          <w:lang w:val="en-GB"/>
         </w:rPr>
         <w:t>2.User Stories</w:t>
       </w:r>
     </w:p>
-    <w:p/>
+    <w:p>
+      <w:pPr>
+        <w:rPr>
+          <w:lang w:val="en-GB"/>
+        </w:rPr>
+      </w:pPr>
+    </w:p>
     <w:p>
       <w:pPr>
         <w:rPr>
@@ -1275,6 +1331,15 @@
     </w:p>
     <w:p>
       <w:pPr>
+        <w:pStyle w:val="Titolo1"/>
+        <w:rPr>
+          <w:noProof/>
+          <w:lang w:val="en-US"/>
+        </w:rPr>
+      </w:pPr>
+    </w:p>
+    <w:p>
+      <w:pPr>
         <w:rPr>
           <w:noProof/>
           <w:lang w:val="en-US"/>
@@ -1283,13 +1348,13 @@
       <w:r>
         <w:rPr>
           <w:noProof/>
-          <w:lang w:val="en-GB"/>
+          <w:lang w:val="en-US"/>
         </w:rPr>
         <w:drawing>
-          <wp:inline distT="0" distB="0" distL="0" distR="0" wp14:anchorId="1CD4F87C" wp14:editId="4B2498CD">
-            <wp:extent cx="5731510" cy="4196715"/>
+          <wp:inline distT="0" distB="0" distL="0" distR="0" wp14:anchorId="00F4B91C" wp14:editId="4B1EC93D">
+            <wp:extent cx="5731510" cy="4097020"/>
             <wp:effectExtent l="0" t="0" r="2540" b="0"/>
-            <wp:docPr id="3" name="Immagine 3"/>
+            <wp:docPr id="4" name="Immagine 4"/>
             <wp:cNvGraphicFramePr>
               <a:graphicFrameLocks xmlns:a="http://schemas.openxmlformats.org/drawingml/2006/main" noChangeAspect="1"/>
             </wp:cNvGraphicFramePr>
@@ -1297,7 +1362,7 @@
               <a:graphicData uri="http://schemas.openxmlformats.org/drawingml/2006/picture">
                 <pic:pic xmlns:pic="http://schemas.openxmlformats.org/drawingml/2006/picture">
                   <pic:nvPicPr>
-                    <pic:cNvPr id="3" name="Immagine 3"/>
+                    <pic:cNvPr id="4" name="Immagine 4"/>
                     <pic:cNvPicPr/>
                   </pic:nvPicPr>
                   <pic:blipFill>
@@ -1315,7 +1380,7 @@
                   <pic:spPr>
                     <a:xfrm>
                       <a:off x="0" y="0"/>
-                      <a:ext cx="5731510" cy="4196715"/>
+                      <a:ext cx="5731510" cy="4097020"/>
                     </a:xfrm>
                     <a:prstGeom prst="rect">
                       <a:avLst/>
@@ -27697,12 +27762,7 @@
 </file>
 
 <file path=customXml/item2.xml><?xml version="1.0" encoding="utf-8"?>
-<?mso-contentType ?>
-<FormTemplates xmlns="http://schemas.microsoft.com/sharepoint/v3/contenttype/forms">
-  <Display>DocumentLibraryForm</Display>
-  <Edit>DocumentLibraryForm</Edit>
-  <New>DocumentLibraryForm</New>
-</FormTemplates>
+<b:Sources xmlns:b="http://schemas.openxmlformats.org/officeDocument/2006/bibliography" xmlns="http://schemas.openxmlformats.org/officeDocument/2006/bibliography" SelectedStyle="\APASixthEditionOfficeOnline.xsl" StyleName="APA" Version="6"/>
 </file>
 
 <file path=customXml/item3.xml><?xml version="1.0" encoding="utf-8"?>
@@ -27927,7 +27987,12 @@
 </file>
 
 <file path=customXml/item4.xml><?xml version="1.0" encoding="utf-8"?>
-<b:Sources xmlns:b="http://schemas.openxmlformats.org/officeDocument/2006/bibliography" xmlns="http://schemas.openxmlformats.org/officeDocument/2006/bibliography" SelectedStyle="\APASixthEditionOfficeOnline.xsl" StyleName="APA" Version="6"/>
+<?mso-contentType ?>
+<FormTemplates xmlns="http://schemas.microsoft.com/sharepoint/v3/contenttype/forms">
+  <Display>DocumentLibraryForm</Display>
+  <Edit>DocumentLibraryForm</Edit>
+  <New>DocumentLibraryForm</New>
+</FormTemplates>
 </file>
 
 <file path=customXml/item5.xml><?xml version="1.0" encoding="utf-8"?>
@@ -27948,9 +28013,9 @@
 </file>
 
 <file path=customXml/itemProps2.xml><?xml version="1.0" encoding="utf-8"?>
-<ds:datastoreItem xmlns:ds="http://schemas.openxmlformats.org/officeDocument/2006/customXml" ds:itemID="{987D6183-2B8B-4E72-8AEF-0A887D3C6B7E}">
+<ds:datastoreItem xmlns:ds="http://schemas.openxmlformats.org/officeDocument/2006/customXml" ds:itemID="{E30846DC-2A6A-41C8-B7D6-00B5A4FA7390}">
   <ds:schemaRefs>
-    <ds:schemaRef ds:uri="http://schemas.microsoft.com/sharepoint/v3/contenttype/forms"/>
+    <ds:schemaRef ds:uri="http://schemas.openxmlformats.org/officeDocument/2006/bibliography"/>
   </ds:schemaRefs>
 </ds:datastoreItem>
 </file>
@@ -27975,9 +28040,9 @@
 </file>
 
 <file path=customXml/itemProps4.xml><?xml version="1.0" encoding="utf-8"?>
-<ds:datastoreItem xmlns:ds="http://schemas.openxmlformats.org/officeDocument/2006/customXml" ds:itemID="{E30846DC-2A6A-41C8-B7D6-00B5A4FA7390}">
+<ds:datastoreItem xmlns:ds="http://schemas.openxmlformats.org/officeDocument/2006/customXml" ds:itemID="{987D6183-2B8B-4E72-8AEF-0A887D3C6B7E}">
   <ds:schemaRefs>
-    <ds:schemaRef ds:uri="http://schemas.openxmlformats.org/officeDocument/2006/bibliography"/>
+    <ds:schemaRef ds:uri="http://schemas.microsoft.com/sharepoint/v3/contenttype/forms"/>
   </ds:schemaRefs>
 </ds:datastoreItem>
 </file>

</xml_diff>